<commit_message>
ajout captures ecran et commandes git to docx file
</commit_message>
<xml_diff>
--- a/Git_brief_simplon.docx
+++ b/Git_brief_simplon.docx
@@ -3406,7 +3406,7 @@
           <w:u w:val="none"/>
           <w:lang w:val="fr-FR"/>
         </w:rPr>
-        <w:t xml:space="preserve">Créer un repository appelé et le rendre public sur le site de </w:t>
+        <w:t xml:space="preserve">Créer un repository  et le rendre public sur le site de </w:t>
       </w:r>
       <w:r>
         <w:rPr>
@@ -3487,7 +3487,7 @@
           <w:u w:val="none"/>
           <w:lang w:val="fr-FR"/>
         </w:rPr>
-        <w:t>Méthode 1 avec l’interface graphique depuis l’url :</w:t>
+        <w:t xml:space="preserve"> avec l’interface graphique depuis l’url :</w:t>
       </w:r>
     </w:p>
     <w:p>
@@ -3719,6 +3719,23 @@
     </w:p>
     <w:p>
       <w:pPr>
+        <w:pStyle w:val="Normal"/>
+        <w:bidi w:val="0"/>
+        <w:rPr>
+          <w:noProof w:val="0"/>
+          <w:lang w:val="fr-FR"/>
+        </w:rPr>
+      </w:pPr>
+      <w:r>
+        <w:rPr>
+          <w:noProof w:val="0"/>
+          <w:lang w:val="fr-FR"/>
+        </w:rPr>
+        <w:t>cd</w:t>
+      </w:r>
+    </w:p>
+    <w:p>
+      <w:pPr>
         <w:rPr>
           <w:rFonts w:ascii="Nunito Sans" w:hAnsi="Nunito Sans" w:eastAsia="Nunito Sans" w:cs="Nunito Sans"/>
           <w:b w:val="0"/>
@@ -3812,7 +3829,36 @@
           <w:u w:val="none"/>
           <w:lang w:val="fr-FR"/>
         </w:rPr>
-        <w:t xml:space="preserve">initialisé le projet avec git </w:t>
+        <w:t>initialisez</w:t>
+      </w:r>
+      <w:r>
+        <w:rPr>
+          <w:rFonts w:ascii="Nunito Sans" w:hAnsi="Nunito Sans" w:eastAsia="Nunito Sans" w:cs="Nunito Sans"/>
+          <w:b w:val="0"/>
+          <w:bCs w:val="0"/>
+          <w:i w:val="0"/>
+          <w:iCs w:val="0"/>
+          <w:caps w:val="0"/>
+          <w:smallCaps w:val="0"/>
+          <w:strike w:val="0"/>
+          <w:dstrike w:val="0"/>
+          <w:noProof w:val="0"/>
+          <w:color w:val="000000" w:themeColor="text1" w:themeTint="FF" w:themeShade="FF"/>
+          <w:sz w:val="22"/>
+          <w:szCs w:val="22"/>
+          <w:u w:val="none"/>
+          <w:lang w:val="fr-FR"/>
+        </w:rPr>
+        <w:t xml:space="preserve"> le projet avec git </w:t>
+      </w:r>
+    </w:p>
+    <w:p>
+      <w:pPr>
+        <w:pStyle w:val="Normal"/>
+      </w:pPr>
+      <w:r>
+        <w:rPr/>
+        <w:t>git init</w:t>
       </w:r>
     </w:p>
     <w:p>
@@ -3910,7 +3956,16 @@
           <w:u w:val="none"/>
           <w:lang w:val="fr-FR"/>
         </w:rPr>
-        <w:t xml:space="preserve">:ajouté, le projet a git </w:t>
+        <w:t xml:space="preserve">Ajouter le projet a git </w:t>
+      </w:r>
+    </w:p>
+    <w:p>
+      <w:pPr>
+        <w:pStyle w:val="Normal"/>
+      </w:pPr>
+      <w:r>
+        <w:rPr/>
+        <w:t>git add</w:t>
       </w:r>
     </w:p>
     <w:p>
@@ -4033,6 +4088,7 @@
     </w:p>
     <w:p>
       <w:pPr>
+        <w:pStyle w:val="Normal"/>
         <w:rPr>
           <w:rFonts w:ascii="Nunito Sans" w:hAnsi="Nunito Sans" w:eastAsia="Nunito Sans" w:cs="Nunito Sans"/>
           <w:b w:val="0"/>
@@ -4051,6 +4107,20 @@
           <w:lang w:val="fr-FR"/>
         </w:rPr>
       </w:pPr>
+      <w:r>
+        <w:rPr>
+          <w:noProof w:val="0"/>
+          <w:lang w:val="fr-FR"/>
+        </w:rPr>
+        <w:t>git</w:t>
+      </w:r>
+      <w:r>
+        <w:rPr>
+          <w:noProof w:val="0"/>
+          <w:lang w:val="fr-FR"/>
+        </w:rPr>
+        <w:t xml:space="preserve"> commit –m “version 1”</w:t>
+      </w:r>
     </w:p>
     <w:p>
       <w:pPr>
@@ -4171,6 +4241,7 @@
     </w:p>
     <w:p>
       <w:pPr>
+        <w:pStyle w:val="Normal"/>
         <w:rPr>
           <w:rFonts w:ascii="Nunito Sans" w:hAnsi="Nunito Sans" w:eastAsia="Nunito Sans" w:cs="Nunito Sans"/>
           <w:b w:val="0"/>
@@ -4189,6 +4260,34 @@
           <w:lang w:val="fr-FR"/>
         </w:rPr>
       </w:pPr>
+      <w:r>
+        <w:rPr>
+          <w:noProof w:val="0"/>
+          <w:lang w:val="fr-FR"/>
+        </w:rPr>
+        <w:t>git</w:t>
+      </w:r>
+      <w:r>
+        <w:rPr>
+          <w:noProof w:val="0"/>
+          <w:lang w:val="fr-FR"/>
+        </w:rPr>
+        <w:t xml:space="preserve"> </w:t>
+      </w:r>
+      <w:r>
+        <w:rPr>
+          <w:noProof w:val="0"/>
+          <w:lang w:val="fr-FR"/>
+        </w:rPr>
+        <w:t>branch</w:t>
+      </w:r>
+      <w:r>
+        <w:rPr>
+          <w:noProof w:val="0"/>
+          <w:lang w:val="fr-FR"/>
+        </w:rPr>
+        <w:t xml:space="preserve"> –M main</w:t>
+      </w:r>
     </w:p>
     <w:p>
       <w:pPr>
@@ -4264,8 +4363,283 @@
           <w:u w:val="none"/>
           <w:lang w:val="fr-FR"/>
         </w:rPr>
-        <w:t>pushé votre projet</w:t>
+        <w:t>Pusher votre projet</w:t>
       </w:r>
+    </w:p>
+    <w:p>
+      <w:pPr>
+        <w:pStyle w:val="Normal"/>
+        <w:rPr>
+          <w:rFonts w:ascii="Nunito Sans" w:hAnsi="Nunito Sans" w:eastAsia="Nunito Sans" w:cs="Nunito Sans"/>
+          <w:b w:val="0"/>
+          <w:bCs w:val="0"/>
+          <w:i w:val="0"/>
+          <w:iCs w:val="0"/>
+          <w:caps w:val="0"/>
+          <w:smallCaps w:val="0"/>
+          <w:strike w:val="0"/>
+          <w:dstrike w:val="0"/>
+          <w:noProof w:val="0"/>
+          <w:color w:val="000000" w:themeColor="text1" w:themeTint="FF" w:themeShade="FF"/>
+          <w:sz w:val="22"/>
+          <w:szCs w:val="22"/>
+          <w:u w:val="none"/>
+          <w:lang w:val="fr-FR"/>
+        </w:rPr>
+      </w:pPr>
+      <w:r>
+        <w:rPr>
+          <w:noProof w:val="0"/>
+          <w:lang w:val="fr-FR"/>
+        </w:rPr>
+        <w:t>git</w:t>
+      </w:r>
+      <w:r>
+        <w:rPr>
+          <w:noProof w:val="0"/>
+          <w:lang w:val="fr-FR"/>
+        </w:rPr>
+        <w:t xml:space="preserve"> push –u origin main</w:t>
+      </w:r>
+    </w:p>
+    <w:p>
+      <w:pPr>
+        <w:pStyle w:val="Normal"/>
+      </w:pPr>
+    </w:p>
+    <w:p>
+      <w:pPr>
+        <w:pStyle w:val="Normal"/>
+      </w:pPr>
+      <w:r>
+        <w:drawing>
+          <wp:inline wp14:editId="3CCE2F69" wp14:anchorId="02890113">
+            <wp:extent cx="4572000" cy="3381375"/>
+            <wp:effectExtent l="0" t="0" r="0" b="0"/>
+            <wp:docPr id="1079720155" name="" title=""/>
+            <wp:cNvGraphicFramePr>
+              <a:graphicFrameLocks noChangeAspect="1"/>
+            </wp:cNvGraphicFramePr>
+            <a:graphic>
+              <a:graphicData uri="http://schemas.openxmlformats.org/drawingml/2006/picture">
+                <pic:pic>
+                  <pic:nvPicPr>
+                    <pic:cNvPr id="0" name=""/>
+                    <pic:cNvPicPr/>
+                  </pic:nvPicPr>
+                  <pic:blipFill>
+                    <a:blip r:embed="Rea9989e7400949e0">
+                      <a:extLst>
+                        <a:ext xmlns:a="http://schemas.openxmlformats.org/drawingml/2006/main" uri="{28A0092B-C50C-407E-A947-70E740481C1C}">
+                          <a14:useLocalDpi val="0"/>
+                        </a:ext>
+                      </a:extLst>
+                    </a:blip>
+                    <a:stretch>
+                      <a:fillRect/>
+                    </a:stretch>
+                  </pic:blipFill>
+                  <pic:spPr>
+                    <a:xfrm>
+                      <a:off x="0" y="0"/>
+                      <a:ext cx="4572000" cy="3381375"/>
+                    </a:xfrm>
+                    <a:prstGeom prst="rect">
+                      <a:avLst/>
+                    </a:prstGeom>
+                  </pic:spPr>
+                </pic:pic>
+              </a:graphicData>
+            </a:graphic>
+          </wp:inline>
+        </w:drawing>
+      </w:r>
+      <w:r>
+        <w:drawing>
+          <wp:inline wp14:editId="57F8D3C4" wp14:anchorId="447234AE">
+            <wp:extent cx="4572000" cy="4314825"/>
+            <wp:effectExtent l="0" t="0" r="0" b="0"/>
+            <wp:docPr id="1725284807" name="" title=""/>
+            <wp:cNvGraphicFramePr>
+              <a:graphicFrameLocks noChangeAspect="1"/>
+            </wp:cNvGraphicFramePr>
+            <a:graphic>
+              <a:graphicData uri="http://schemas.openxmlformats.org/drawingml/2006/picture">
+                <pic:pic>
+                  <pic:nvPicPr>
+                    <pic:cNvPr id="0" name=""/>
+                    <pic:cNvPicPr/>
+                  </pic:nvPicPr>
+                  <pic:blipFill>
+                    <a:blip r:embed="R07bca99b2d7d4690">
+                      <a:extLst>
+                        <a:ext xmlns:a="http://schemas.openxmlformats.org/drawingml/2006/main" uri="{28A0092B-C50C-407E-A947-70E740481C1C}">
+                          <a14:useLocalDpi val="0"/>
+                        </a:ext>
+                      </a:extLst>
+                    </a:blip>
+                    <a:stretch>
+                      <a:fillRect/>
+                    </a:stretch>
+                  </pic:blipFill>
+                  <pic:spPr>
+                    <a:xfrm>
+                      <a:off x="0" y="0"/>
+                      <a:ext cx="4572000" cy="4314825"/>
+                    </a:xfrm>
+                    <a:prstGeom prst="rect">
+                      <a:avLst/>
+                    </a:prstGeom>
+                  </pic:spPr>
+                </pic:pic>
+              </a:graphicData>
+            </a:graphic>
+          </wp:inline>
+        </w:drawing>
+      </w:r>
+    </w:p>
+    <w:p>
+      <w:pPr>
+        <w:pStyle w:val="Normal"/>
+      </w:pPr>
+      <w:r>
+        <w:drawing>
+          <wp:inline wp14:editId="1C7680AC" wp14:anchorId="1E5BE4B4">
+            <wp:extent cx="4572000" cy="400050"/>
+            <wp:effectExtent l="0" t="0" r="0" b="0"/>
+            <wp:docPr id="1055978224" name="" title=""/>
+            <wp:cNvGraphicFramePr>
+              <a:graphicFrameLocks noChangeAspect="1"/>
+            </wp:cNvGraphicFramePr>
+            <a:graphic>
+              <a:graphicData uri="http://schemas.openxmlformats.org/drawingml/2006/picture">
+                <pic:pic>
+                  <pic:nvPicPr>
+                    <pic:cNvPr id="0" name=""/>
+                    <pic:cNvPicPr/>
+                  </pic:nvPicPr>
+                  <pic:blipFill>
+                    <a:blip r:embed="R6eae7df81b5649b3">
+                      <a:extLst>
+                        <a:ext xmlns:a="http://schemas.openxmlformats.org/drawingml/2006/main" uri="{28A0092B-C50C-407E-A947-70E740481C1C}">
+                          <a14:useLocalDpi val="0"/>
+                        </a:ext>
+                      </a:extLst>
+                    </a:blip>
+                    <a:stretch>
+                      <a:fillRect/>
+                    </a:stretch>
+                  </pic:blipFill>
+                  <pic:spPr>
+                    <a:xfrm>
+                      <a:off x="0" y="0"/>
+                      <a:ext cx="4572000" cy="400050"/>
+                    </a:xfrm>
+                    <a:prstGeom prst="rect">
+                      <a:avLst/>
+                    </a:prstGeom>
+                  </pic:spPr>
+                </pic:pic>
+              </a:graphicData>
+            </a:graphic>
+          </wp:inline>
+        </w:drawing>
+      </w:r>
+      <w:r>
+        <w:drawing>
+          <wp:inline wp14:editId="6B091BD9" wp14:anchorId="58DA6011">
+            <wp:extent cx="4572000" cy="2781300"/>
+            <wp:effectExtent l="0" t="0" r="0" b="0"/>
+            <wp:docPr id="1690144242" name="" title=""/>
+            <wp:cNvGraphicFramePr>
+              <a:graphicFrameLocks noChangeAspect="1"/>
+            </wp:cNvGraphicFramePr>
+            <a:graphic>
+              <a:graphicData uri="http://schemas.openxmlformats.org/drawingml/2006/picture">
+                <pic:pic>
+                  <pic:nvPicPr>
+                    <pic:cNvPr id="0" name=""/>
+                    <pic:cNvPicPr/>
+                  </pic:nvPicPr>
+                  <pic:blipFill>
+                    <a:blip r:embed="R9c3e12a427be4d52">
+                      <a:extLst>
+                        <a:ext xmlns:a="http://schemas.openxmlformats.org/drawingml/2006/main" uri="{28A0092B-C50C-407E-A947-70E740481C1C}">
+                          <a14:useLocalDpi val="0"/>
+                        </a:ext>
+                      </a:extLst>
+                    </a:blip>
+                    <a:stretch>
+                      <a:fillRect/>
+                    </a:stretch>
+                  </pic:blipFill>
+                  <pic:spPr>
+                    <a:xfrm>
+                      <a:off x="0" y="0"/>
+                      <a:ext cx="4572000" cy="2781300"/>
+                    </a:xfrm>
+                    <a:prstGeom prst="rect">
+                      <a:avLst/>
+                    </a:prstGeom>
+                  </pic:spPr>
+                </pic:pic>
+              </a:graphicData>
+            </a:graphic>
+          </wp:inline>
+        </w:drawing>
+      </w:r>
+      <w:r>
+        <w:drawing>
+          <wp:inline wp14:editId="2D93A14D" wp14:anchorId="2F651EE4">
+            <wp:extent cx="4572000" cy="1400175"/>
+            <wp:effectExtent l="0" t="0" r="0" b="0"/>
+            <wp:docPr id="898462988" name="" title=""/>
+            <wp:cNvGraphicFramePr>
+              <a:graphicFrameLocks noChangeAspect="1"/>
+            </wp:cNvGraphicFramePr>
+            <a:graphic>
+              <a:graphicData uri="http://schemas.openxmlformats.org/drawingml/2006/picture">
+                <pic:pic>
+                  <pic:nvPicPr>
+                    <pic:cNvPr id="0" name=""/>
+                    <pic:cNvPicPr/>
+                  </pic:nvPicPr>
+                  <pic:blipFill>
+                    <a:blip r:embed="R85ffbf7473b54ff3">
+                      <a:extLst>
+                        <a:ext xmlns:a="http://schemas.openxmlformats.org/drawingml/2006/main" uri="{28A0092B-C50C-407E-A947-70E740481C1C}">
+                          <a14:useLocalDpi val="0"/>
+                        </a:ext>
+                      </a:extLst>
+                    </a:blip>
+                    <a:stretch>
+                      <a:fillRect/>
+                    </a:stretch>
+                  </pic:blipFill>
+                  <pic:spPr>
+                    <a:xfrm>
+                      <a:off x="0" y="0"/>
+                      <a:ext cx="4572000" cy="1400175"/>
+                    </a:xfrm>
+                    <a:prstGeom prst="rect">
+                      <a:avLst/>
+                    </a:prstGeom>
+                  </pic:spPr>
+                </pic:pic>
+              </a:graphicData>
+            </a:graphic>
+          </wp:inline>
+        </w:drawing>
+      </w:r>
+    </w:p>
+    <w:p>
+      <w:pPr>
+        <w:pStyle w:val="Heading3"/>
+        <w:rPr>
+          <w:noProof w:val="0"/>
+          <w:lang w:val="fr-FR"/>
+        </w:rPr>
+      </w:pPr>
     </w:p>
     <w:p>
       <w:pPr>
@@ -4293,14 +4667,7 @@
           <w:noProof w:val="0"/>
           <w:lang w:val="fr-FR"/>
         </w:rPr>
-        <w:t>Etape</w:t>
-      </w:r>
-      <w:r>
-        <w:rPr>
-          <w:noProof w:val="0"/>
-          <w:lang w:val="fr-FR"/>
-        </w:rPr>
-        <w:t>8</w:t>
+        <w:t>Etape8</w:t>
       </w:r>
     </w:p>
     <w:p>
@@ -4341,7 +4708,7 @@
           <w:u w:val="none"/>
           <w:lang w:val="fr-FR"/>
         </w:rPr>
-        <w:t xml:space="preserve">vérifié, que votre projet est bien sur </w:t>
+        <w:t>vérifier que votre projet est bien sur g</w:t>
       </w:r>
       <w:r>
         <w:rPr>
@@ -4361,17 +4728,56 @@
           <w:u w:val="none"/>
           <w:lang w:val="fr-FR"/>
         </w:rPr>
-        <w:t>github</w:t>
+        <w:t>ithub</w:t>
       </w:r>
     </w:p>
     <w:p>
       <w:pPr>
         <w:pStyle w:val="Normal"/>
-        <w:rPr>
-          <w:noProof w:val="0"/>
-          <w:lang w:val="fr-FR"/>
-        </w:rPr>
       </w:pPr>
+      <w:r>
+        <w:drawing>
+          <wp:inline wp14:editId="190E6DD0" wp14:anchorId="7EDEB60B">
+            <wp:extent cx="4572000" cy="2371725"/>
+            <wp:effectExtent l="0" t="0" r="0" b="0"/>
+            <wp:docPr id="1418966522" name="" title=""/>
+            <wp:cNvGraphicFramePr>
+              <a:graphicFrameLocks noChangeAspect="1"/>
+            </wp:cNvGraphicFramePr>
+            <a:graphic>
+              <a:graphicData uri="http://schemas.openxmlformats.org/drawingml/2006/picture">
+                <pic:pic>
+                  <pic:nvPicPr>
+                    <pic:cNvPr id="0" name=""/>
+                    <pic:cNvPicPr/>
+                  </pic:nvPicPr>
+                  <pic:blipFill>
+                    <a:blip r:embed="R5b2ed9d79a204528">
+                      <a:extLst>
+                        <a:ext xmlns:a="http://schemas.openxmlformats.org/drawingml/2006/main" uri="{28A0092B-C50C-407E-A947-70E740481C1C}">
+                          <a14:useLocalDpi val="0"/>
+                        </a:ext>
+                      </a:extLst>
+                    </a:blip>
+                    <a:stretch>
+                      <a:fillRect/>
+                    </a:stretch>
+                  </pic:blipFill>
+                  <pic:spPr>
+                    <a:xfrm>
+                      <a:off x="0" y="0"/>
+                      <a:ext cx="4572000" cy="2371725"/>
+                    </a:xfrm>
+                    <a:prstGeom prst="rect">
+                      <a:avLst/>
+                    </a:prstGeom>
+                  </pic:spPr>
+                </pic:pic>
+              </a:graphicData>
+            </a:graphic>
+          </wp:inline>
+        </w:drawing>
+      </w:r>
     </w:p>
     <w:sectPr>
       <w:pgSz w:w="11906" w:h="16838" w:orient="portrait" w:code="9"/>

</xml_diff>